<commit_message>
con el feedback terminado
</commit_message>
<xml_diff>
--- a/Documentation/Reloj.docx
+++ b/Documentation/Reloj.docx
@@ -1270,7 +1270,19 @@
         <w:rPr>
           <w:lang w:val="es-PE"/>
         </w:rPr>
-        <w:t xml:space="preserve"> 2 es la hora digital en base 24 y </w:t>
+        <w:t xml:space="preserve"> 2 es la hora digital en base 24</w:t>
+      </w:r>
+      <w:r>
+        <w:rPr>
+          <w:lang w:val="es-PE"/>
+        </w:rPr>
+        <w:t>.</w:t>
+      </w:r>
+      <w:r>
+        <w:rPr>
+          <w:lang w:val="es-PE"/>
+        </w:rPr>
+        <w:t xml:space="preserve"> </w:t>
       </w:r>
       <w:proofErr w:type="spellStart"/>
       <w:r>
@@ -1286,6 +1298,40 @@
         </w:rPr>
         <w:t xml:space="preserve"> 3 es la hora digital en base 12 con PM y AM.</w:t>
       </w:r>
+      <w:r>
+        <w:rPr>
+          <w:lang w:val="es-PE"/>
+        </w:rPr>
+        <w:t xml:space="preserve"> </w:t>
+      </w:r>
+      <w:proofErr w:type="spellStart"/>
+      <w:r>
+        <w:rPr>
+          <w:lang w:val="es-PE"/>
+        </w:rPr>
+        <w:t>Mode</w:t>
+      </w:r>
+      <w:proofErr w:type="spellEnd"/>
+      <w:r>
+        <w:rPr>
+          <w:lang w:val="es-PE"/>
+        </w:rPr>
+        <w:t xml:space="preserve"> 4 es solo para describir la </w:t>
+      </w:r>
+      <w:r>
+        <w:rPr>
+          <w:lang w:val="es-PE"/>
+        </w:rPr>
+        <w:t xml:space="preserve">corta ex “Son las </w:t>
+      </w:r>
+      <w:bookmarkStart w:id="0" w:name="_GoBack"/>
+      <w:bookmarkEnd w:id="0"/>
+      <w:r>
+        <w:rPr>
+          <w:lang w:val="es-PE"/>
+        </w:rPr>
+        <w:t>nueve.”</w:t>
+      </w:r>
     </w:p>
     <w:p>
       <w:pPr>
@@ -1318,7 +1364,7 @@
       <w:pPr>
         <w:spacing w:after="0"/>
         <w:rPr>
-          <w:lang w:val="en-US"/>
+          <w:lang w:val="es-PE"/>
         </w:rPr>
       </w:pPr>
       <w:r>
@@ -1329,7 +1375,7 @@
       </w:r>
       <w:r>
         <w:rPr>
-          <w:lang w:val="en-US"/>
+          <w:lang w:val="es-PE"/>
         </w:rPr>
         <w:t>{</w:t>
       </w:r>
@@ -1954,8 +2000,6 @@
         </w:rPr>
         <w:t>interaction</w:t>
       </w:r>
-      <w:bookmarkStart w:id="0" w:name="_GoBack"/>
-      <w:bookmarkEnd w:id="0"/>
       <w:proofErr w:type="spellEnd"/>
     </w:p>
     <w:sectPr>

</xml_diff>